<commit_message>
Finished person1/person2.  Both generate equal keys
</commit_message>
<xml_diff>
--- a/eecs 314 project.docx
+++ b/eecs 314 project.docx
@@ -128,7 +128,6 @@
           <w:szCs w:val="24"/>
         </w:rPr>
       </w:pPr>
-      <w:proofErr w:type="spellStart"/>
       <w:r>
         <w:rPr>
           <w:rFonts w:ascii="Times New Roman" w:hAnsi="Times New Roman" w:cs="Times New Roman"/>
@@ -151,16 +150,7 @@
           <w:sz w:val="24"/>
           <w:szCs w:val="24"/>
         </w:rPr>
-        <w:t>e</w:t>
-      </w:r>
-      <w:proofErr w:type="spellEnd"/>
-      <w:r>
-        <w:rPr>
-          <w:rFonts w:ascii="Times New Roman" w:hAnsi="Times New Roman" w:cs="Times New Roman"/>
-          <w:sz w:val="24"/>
-          <w:szCs w:val="24"/>
-        </w:rPr>
-        <w:t xml:space="preserve"> Hellman Key Exchange</w:t>
+        <w:t>e Hellman Key Exchange</w:t>
       </w:r>
     </w:p>
     <w:p>
@@ -203,25 +193,7 @@
           <w:sz w:val="24"/>
           <w:szCs w:val="24"/>
         </w:rPr>
-        <w:t xml:space="preserve">the </w:t>
-      </w:r>
-      <w:proofErr w:type="spellStart"/>
-      <w:r>
-        <w:rPr>
-          <w:rFonts w:ascii="Times New Roman" w:hAnsi="Times New Roman" w:cs="Times New Roman"/>
-          <w:sz w:val="24"/>
-          <w:szCs w:val="24"/>
-        </w:rPr>
-        <w:t>Diffie</w:t>
-      </w:r>
-      <w:proofErr w:type="spellEnd"/>
-      <w:r>
-        <w:rPr>
-          <w:rFonts w:ascii="Times New Roman" w:hAnsi="Times New Roman" w:cs="Times New Roman"/>
-          <w:sz w:val="24"/>
-          <w:szCs w:val="24"/>
-        </w:rPr>
-        <w:t xml:space="preserve"> Hellman Key Exchange protocol</w:t>
+        <w:t>the Diffie Hellman Key Exchange protocol</w:t>
       </w:r>
       <w:r>
         <w:rPr>
@@ -237,51 +209,15 @@
           <w:sz w:val="24"/>
           <w:szCs w:val="24"/>
         </w:rPr>
-        <w:t xml:space="preserve">This encryption is a very useful solution for two people to encrypt a document when communicating over an unsecure telephone </w:t>
-      </w:r>
-      <w:proofErr w:type="spellStart"/>
-      <w:r>
-        <w:rPr>
-          <w:rFonts w:ascii="Times New Roman" w:hAnsi="Times New Roman" w:cs="Times New Roman"/>
-          <w:sz w:val="24"/>
-          <w:szCs w:val="24"/>
-        </w:rPr>
-        <w:t>line.</w:t>
-      </w:r>
-      <w:r>
-        <w:rPr>
-          <w:rFonts w:ascii="Times New Roman" w:hAnsi="Times New Roman" w:cs="Times New Roman"/>
-          <w:sz w:val="24"/>
-          <w:szCs w:val="24"/>
-        </w:rPr>
-        <w:t>In</w:t>
-      </w:r>
-      <w:proofErr w:type="spellEnd"/>
-      <w:r>
-        <w:rPr>
-          <w:rFonts w:ascii="Times New Roman" w:hAnsi="Times New Roman" w:cs="Times New Roman"/>
-          <w:sz w:val="24"/>
-          <w:szCs w:val="24"/>
-        </w:rPr>
-        <w:t xml:space="preserve"> this encryption, two people agree to use a prime p and a primitive root: </w:t>
-      </w:r>
-      <w:proofErr w:type="gramStart"/>
-      <w:r>
-        <w:rPr>
-          <w:rFonts w:ascii="Times New Roman" w:hAnsi="Times New Roman" w:cs="Times New Roman"/>
-          <w:sz w:val="24"/>
-          <w:szCs w:val="24"/>
-        </w:rPr>
-        <w:t>a of</w:t>
-      </w:r>
-      <w:proofErr w:type="gramEnd"/>
-      <w:r>
-        <w:rPr>
-          <w:rFonts w:ascii="Times New Roman" w:hAnsi="Times New Roman" w:cs="Times New Roman"/>
-          <w:sz w:val="24"/>
-          <w:szCs w:val="24"/>
-        </w:rPr>
-        <w:t xml:space="preserve"> p.  One person picks an unmentioned integer, k1, and sends to the other person </w:t>
+        <w:t>This encryption is a very useful solution for two people to encrypt a document when communicating over an unsecure telephone line.</w:t>
+      </w:r>
+      <w:r>
+        <w:rPr>
+          <w:rFonts w:ascii="Times New Roman" w:hAnsi="Times New Roman" w:cs="Times New Roman"/>
+          <w:sz w:val="24"/>
+          <w:szCs w:val="24"/>
+        </w:rPr>
+        <w:t xml:space="preserve">In this encryption, two people agree to use a prime p and a primitive root: a of p.  One person picks an unmentioned integer, k1, and sends to the other person </w:t>
       </w:r>
       <w:r>
         <w:rPr>
@@ -336,27 +272,7 @@
           <w:sz w:val="24"/>
           <w:szCs w:val="24"/>
         </w:rPr>
-        <w:t xml:space="preserve">p.  The other person picked their own secret number, </w:t>
-      </w:r>
-      <w:proofErr w:type="gramStart"/>
-      <w:r>
-        <w:rPr>
-          <w:rFonts w:ascii="Times New Roman" w:hAnsi="Times New Roman" w:cs="Times New Roman"/>
-          <w:bCs/>
-          <w:sz w:val="24"/>
-          <w:szCs w:val="24"/>
-        </w:rPr>
-        <w:t>k2</w:t>
-      </w:r>
-      <w:proofErr w:type="gramEnd"/>
-      <w:r>
-        <w:rPr>
-          <w:rFonts w:ascii="Times New Roman" w:hAnsi="Times New Roman" w:cs="Times New Roman"/>
-          <w:bCs/>
-          <w:sz w:val="24"/>
-          <w:szCs w:val="24"/>
-        </w:rPr>
-        <w:t xml:space="preserve">, and sends over </w:t>
+        <w:t xml:space="preserve">p.  The other person picked their own secret number, k2, and sends over </w:t>
       </w:r>
       <w:r>
         <w:rPr>
@@ -411,35 +327,16 @@
           <w:sz w:val="24"/>
           <w:szCs w:val="24"/>
         </w:rPr>
-        <w:t>p</w:t>
-      </w:r>
-      <w:r>
-        <w:rPr>
-          <w:rFonts w:ascii="Times New Roman" w:hAnsi="Times New Roman" w:cs="Times New Roman"/>
-          <w:bCs/>
-          <w:sz w:val="24"/>
-          <w:szCs w:val="24"/>
-        </w:rPr>
-        <w:t xml:space="preserve">.  Person 1 calculates </w:t>
-      </w:r>
-      <w:r>
-        <w:rPr>
-          <w:rFonts w:ascii="Times New Roman" w:hAnsi="Times New Roman" w:cs="Times New Roman"/>
-          <w:iCs/>
-          <w:sz w:val="24"/>
-          <w:szCs w:val="24"/>
-        </w:rPr>
-        <w:t>(</w:t>
-      </w:r>
-      <w:proofErr w:type="gramStart"/>
-      <w:r>
-        <w:rPr>
-          <w:rFonts w:ascii="Times New Roman" w:hAnsi="Times New Roman" w:cs="Times New Roman"/>
-          <w:iCs/>
-          <w:sz w:val="24"/>
-          <w:szCs w:val="24"/>
-        </w:rPr>
-        <w:t>a</w:t>
+        <w:t xml:space="preserve">p.  Person 1 calculates </w:t>
+      </w:r>
+      <w:r>
+        <w:rPr>
+          <w:rFonts w:ascii="Times New Roman" w:hAnsi="Times New Roman" w:cs="Times New Roman"/>
+          <w:iCs/>
+          <w:sz w:val="24"/>
+          <w:szCs w:val="24"/>
+        </w:rPr>
+        <w:t>(a</w:t>
       </w:r>
       <w:r>
         <w:rPr>
@@ -465,19 +362,35 @@
           <w:rFonts w:ascii="Times New Roman" w:hAnsi="Times New Roman" w:cs="Times New Roman"/>
           <w:sz w:val="24"/>
           <w:szCs w:val="24"/>
+          <w:vertAlign w:val="superscript"/>
         </w:rPr>
         <w:t xml:space="preserve"> </w:t>
       </w:r>
       <w:r>
         <w:rPr>
           <w:rFonts w:ascii="Times New Roman" w:hAnsi="Times New Roman" w:cs="Times New Roman"/>
+          <w:sz w:val="24"/>
+          <w:szCs w:val="24"/>
+        </w:rPr>
+        <w:t xml:space="preserve"> </w:t>
+      </w:r>
+      <w:r>
+        <w:rPr>
+          <w:rFonts w:ascii="Times New Roman" w:hAnsi="Times New Roman" w:cs="Times New Roman"/>
+          <w:sz w:val="24"/>
+          <w:szCs w:val="24"/>
+        </w:rPr>
+        <w:t>% p</w:t>
+      </w:r>
+      <w:r>
+        <w:rPr>
+          <w:rFonts w:ascii="Times New Roman" w:hAnsi="Times New Roman" w:cs="Times New Roman"/>
           <w:iCs/>
           <w:sz w:val="24"/>
           <w:szCs w:val="24"/>
         </w:rPr>
         <w:t>)</w:t>
       </w:r>
-      <w:proofErr w:type="gramEnd"/>
       <w:r>
         <w:rPr>
           <w:rFonts w:ascii="Times New Roman" w:hAnsi="Times New Roman" w:cs="Times New Roman"/>
@@ -486,17 +399,7 @@
           <w:szCs w:val="24"/>
           <w:vertAlign w:val="superscript"/>
         </w:rPr>
-        <w:t xml:space="preserve"> </w:t>
-      </w:r>
-      <w:r>
-        <w:rPr>
-          <w:rFonts w:ascii="Times New Roman" w:hAnsi="Times New Roman" w:cs="Times New Roman"/>
-          <w:iCs/>
-          <w:sz w:val="24"/>
-          <w:szCs w:val="24"/>
-          <w:vertAlign w:val="superscript"/>
-        </w:rPr>
-        <w:t>k</w:t>
+        <w:t xml:space="preserve"> k</w:t>
       </w:r>
       <w:r>
         <w:rPr>
@@ -540,34 +443,16 @@
           <w:sz w:val="24"/>
           <w:szCs w:val="24"/>
         </w:rPr>
-        <w:t>.</w:t>
-      </w:r>
-      <w:r>
-        <w:rPr>
-          <w:rFonts w:ascii="Times New Roman" w:hAnsi="Times New Roman" w:cs="Times New Roman"/>
-          <w:sz w:val="24"/>
-          <w:szCs w:val="24"/>
-        </w:rPr>
-        <w:t xml:space="preserve">  Person 2 calculates </w:t>
-      </w:r>
-      <w:r>
-        <w:rPr>
-          <w:rFonts w:ascii="Times New Roman" w:hAnsi="Times New Roman" w:cs="Times New Roman"/>
-          <w:iCs/>
-          <w:sz w:val="24"/>
-          <w:szCs w:val="24"/>
-        </w:rPr>
-        <w:t>(</w:t>
-      </w:r>
-      <w:proofErr w:type="gramStart"/>
-      <w:r>
-        <w:rPr>
-          <w:rFonts w:ascii="Times New Roman" w:hAnsi="Times New Roman" w:cs="Times New Roman"/>
-          <w:iCs/>
-          <w:sz w:val="24"/>
-          <w:szCs w:val="24"/>
-        </w:rPr>
-        <w:t>a</w:t>
+        <w:t xml:space="preserve">.  Person 2 calculates </w:t>
+      </w:r>
+      <w:r>
+        <w:rPr>
+          <w:rFonts w:ascii="Times New Roman" w:hAnsi="Times New Roman" w:cs="Times New Roman"/>
+          <w:iCs/>
+          <w:sz w:val="24"/>
+          <w:szCs w:val="24"/>
+        </w:rPr>
+        <w:t>(a</w:t>
       </w:r>
       <w:r>
         <w:rPr>
@@ -593,19 +478,37 @@
           <w:rFonts w:ascii="Times New Roman" w:hAnsi="Times New Roman" w:cs="Times New Roman"/>
           <w:sz w:val="24"/>
           <w:szCs w:val="24"/>
+          <w:vertAlign w:val="superscript"/>
         </w:rPr>
         <w:t xml:space="preserve"> </w:t>
       </w:r>
       <w:r>
         <w:rPr>
           <w:rFonts w:ascii="Times New Roman" w:hAnsi="Times New Roman" w:cs="Times New Roman"/>
+          <w:sz w:val="24"/>
+          <w:szCs w:val="24"/>
+        </w:rPr>
+        <w:t xml:space="preserve"> </w:t>
+      </w:r>
+      <w:r>
+        <w:rPr>
+          <w:rFonts w:ascii="Times New Roman" w:hAnsi="Times New Roman" w:cs="Times New Roman"/>
+          <w:sz w:val="24"/>
+          <w:szCs w:val="24"/>
+        </w:rPr>
+        <w:t>% p</w:t>
+      </w:r>
+      <w:bookmarkStart w:id="0" w:name="_GoBack"/>
+      <w:bookmarkEnd w:id="0"/>
+      <w:r>
+        <w:rPr>
+          <w:rFonts w:ascii="Times New Roman" w:hAnsi="Times New Roman" w:cs="Times New Roman"/>
           <w:iCs/>
           <w:sz w:val="24"/>
           <w:szCs w:val="24"/>
         </w:rPr>
         <w:t>)</w:t>
       </w:r>
-      <w:proofErr w:type="gramEnd"/>
       <w:r>
         <w:rPr>
           <w:rFonts w:ascii="Times New Roman" w:hAnsi="Times New Roman" w:cs="Times New Roman"/>
@@ -774,8 +677,6 @@
           <w:szCs w:val="24"/>
         </w:rPr>
       </w:pPr>
-      <w:bookmarkStart w:id="0" w:name="_GoBack"/>
-      <w:bookmarkEnd w:id="0"/>
     </w:p>
     <w:p>
       <w:pPr>

</xml_diff>